<commit_message>
Release 2020Q200 doc update
</commit_message>
<xml_diff>
--- a/DocumentationSource/2020Q200/Cache Framework Developer's Guide.docx
+++ b/DocumentationSource/2020Q200/Cache Framework Developer's Guide.docx
@@ -6,6 +6,8 @@
       <w:pPr>
         <w:pStyle w:val="Title"/>
       </w:pPr>
+      <w:bookmarkStart w:id="0" w:name="_GoBack"/>
+      <w:bookmarkEnd w:id="0"/>
       <w:r>
         <w:t>Cache Framework</w:t>
       </w:r>
@@ -296,7 +298,7 @@
       <w:pPr>
         <w:pStyle w:val="ChangeLogTitle"/>
       </w:pPr>
-      <w:bookmarkStart w:id="0" w:name="_Toc20904602"/>
+      <w:bookmarkStart w:id="1" w:name="_Toc20904602"/>
       <w:r>
         <w:lastRenderedPageBreak/>
         <w:t>Revision History</w:t>
@@ -618,21 +620,7 @@
               <w:rPr>
                 <w:lang w:val="en-GB"/>
               </w:rPr>
-              <w:t xml:space="preserve">Transitioned to </w:t>
-            </w:r>
-            <w:proofErr w:type="spellStart"/>
-            <w:r>
-              <w:rPr>
-                <w:lang w:val="en-GB"/>
-              </w:rPr>
-              <w:t>Tibco</w:t>
-            </w:r>
-            <w:proofErr w:type="spellEnd"/>
-            <w:r>
-              <w:rPr>
-                <w:lang w:val="en-GB"/>
-              </w:rPr>
-              <w:t xml:space="preserve"> for release </w:t>
+              <w:t xml:space="preserve">Transitioned to Tibco for release </w:t>
             </w:r>
             <w:r>
               <w:rPr>
@@ -1117,16 +1105,7 @@
                 <w:szCs w:val="20"/>
                 <w:lang w:val="en-CA" w:eastAsia="en-CA" w:bidi="he-IL"/>
               </w:rPr>
-              <w:t>2018</w:t>
-            </w:r>
-            <w:bookmarkStart w:id="1" w:name="_GoBack"/>
-            <w:bookmarkEnd w:id="1"/>
-            <w:r>
-              <w:rPr>
-                <w:szCs w:val="20"/>
-                <w:lang w:val="en-CA" w:eastAsia="en-CA" w:bidi="he-IL"/>
-              </w:rPr>
-              <w:t>Q1</w:t>
+              <w:t>2018Q1</w:t>
             </w:r>
             <w:r>
               <w:rPr>
@@ -1162,7 +1141,7 @@
       <w:r>
         <w:br w:type="page"/>
       </w:r>
-      <w:bookmarkEnd w:id="0"/>
+      <w:bookmarkEnd w:id="1"/>
       <w:r>
         <w:rPr>
           <w:rFonts w:ascii="Helvetica" w:hAnsi="Helvetica"/>
@@ -2270,13 +2249,8 @@
       <w:pPr>
         <w:pStyle w:val="CS-Bodytext"/>
       </w:pPr>
-      <w:proofErr w:type="spellStart"/>
       <w:r>
-        <w:t>Git</w:t>
-      </w:r>
-      <w:proofErr w:type="spellEnd"/>
-      <w:r>
-        <w:t xml:space="preserve"> is used as the version control system for the </w:t>
+        <w:t xml:space="preserve">Git is used as the version control system for the </w:t>
       </w:r>
       <w:proofErr w:type="spellStart"/>
       <w:r>
@@ -2284,15 +2258,7 @@
       </w:r>
       <w:proofErr w:type="spellEnd"/>
       <w:r>
-        <w:t xml:space="preserve"> open source project. For those new to </w:t>
-      </w:r>
-      <w:proofErr w:type="spellStart"/>
-      <w:r>
-        <w:t>Git</w:t>
-      </w:r>
-      <w:proofErr w:type="spellEnd"/>
-      <w:r>
-        <w:t xml:space="preserve">, a visit to </w:t>
+        <w:t xml:space="preserve"> open source project. For those new to Git, a visit to </w:t>
       </w:r>
       <w:hyperlink r:id="rId8" w:history="1">
         <w:r>
@@ -2303,23 +2269,7 @@
         </w:r>
       </w:hyperlink>
       <w:r>
-        <w:t xml:space="preserve"> will provide an overview of </w:t>
-      </w:r>
-      <w:proofErr w:type="spellStart"/>
-      <w:r>
-        <w:t>Git</w:t>
-      </w:r>
-      <w:proofErr w:type="spellEnd"/>
-      <w:r>
-        <w:t xml:space="preserve"> and instructions on downloading and setting up the basic </w:t>
-      </w:r>
-      <w:proofErr w:type="spellStart"/>
-      <w:r>
-        <w:t>Git</w:t>
-      </w:r>
-      <w:proofErr w:type="spellEnd"/>
-      <w:r>
-        <w:t xml:space="preserve"> tools.</w:t>
+        <w:t xml:space="preserve"> will provide an overview of Git and instructions on downloading and setting up the basic Git tools.</w:t>
       </w:r>
     </w:p>
     <w:p>
@@ -2494,31 +2444,7 @@
         <w:pStyle w:val="CS-Bodytext"/>
       </w:pPr>
       <w:r>
-        <w:t xml:space="preserve">This folder contains the exported CIS resources in the version control export format. Instead of a </w:t>
-      </w:r>
-      <w:proofErr w:type="gramStart"/>
-      <w:r>
-        <w:t>single .CAR</w:t>
-      </w:r>
-      <w:proofErr w:type="gramEnd"/>
-      <w:r>
-        <w:t xml:space="preserve"> file, the resources are exported in a folder tree structure that matches the container structure in CIS. </w:t>
-      </w:r>
-      <w:proofErr w:type="gramStart"/>
-      <w:r>
-        <w:t>A .CMF</w:t>
-      </w:r>
-      <w:proofErr w:type="gramEnd"/>
-      <w:r>
-        <w:t xml:space="preserve"> file named for the resource with a resource type suffix contains the resource's source code, model, ownership information, annotation, permissions, etc. A container will have a </w:t>
-      </w:r>
-      <w:proofErr w:type="gramStart"/>
-      <w:r>
-        <w:t>corresponding .CMF</w:t>
-      </w:r>
-      <w:proofErr w:type="gramEnd"/>
-      <w:r>
-        <w:t xml:space="preserve"> file contained inside it.</w:t>
+        <w:t>This folder contains the exported CIS resources in the version control export format. Instead of a single .CAR file, the resources are exported in a folder tree structure that matches the container structure in CIS. A .CMF file named for the resource with a resource type suffix contains the resource's source code, model, ownership information, annotation, permissions, etc. A container will have a corresponding .CMF file contained inside it.</w:t>
       </w:r>
     </w:p>
     <w:p>
@@ -2630,15 +2556,7 @@
         <w:pStyle w:val="CS-Bodytext"/>
       </w:pPr>
       <w:r>
-        <w:t>This folder contains library jar files used to build the CJP jars. Open source libraries have corresponding LICENSE.txt files. CIS libraries are named with a "</w:t>
-      </w:r>
-      <w:proofErr w:type="spellStart"/>
-      <w:r>
-        <w:t>cs</w:t>
-      </w:r>
-      <w:proofErr w:type="spellEnd"/>
-      <w:r>
-        <w:t>" prefix.</w:t>
+        <w:t>This folder contains library jar files used to build the CJP jars. Open source libraries have corresponding LICENSE.txt files. CIS libraries are named with a "cs" prefix.</w:t>
       </w:r>
     </w:p>
     <w:p>
@@ -3144,26 +3062,13 @@
         <w:t>Assets</w:t>
       </w:r>
       <w:r>
-        <w:t xml:space="preserve"> are currently developed in Eclipse. These instructions are based on the Luna distribution of Eclipse (if not using this release then the following steps may need to be modified. For instance, Luna includes the </w:t>
-      </w:r>
-      <w:proofErr w:type="spellStart"/>
-      <w:r>
-        <w:t>Git</w:t>
-      </w:r>
-      <w:proofErr w:type="spellEnd"/>
-      <w:r>
-        <w:t xml:space="preserve"> client, whereas earlier releases of Eclipse do not.) If installing Eclipse for the first time, the "Eclipse Standard" (or "</w:t>
+        <w:t xml:space="preserve"> are currently developed in Eclipse. These instructions are based on the Luna distribution of Eclipse (if not using this release then the following steps may need to be modified. For instance, Luna includes the Git client, whereas earlier releases of Eclipse do not.) If installing Eclipse for the first time, the "Eclipse Standard" (or "</w:t>
       </w:r>
       <w:r>
         <w:t>Eclipse IDE for Java Developers</w:t>
       </w:r>
-      <w:proofErr w:type="gramStart"/>
       <w:r>
-        <w:t>", if</w:t>
-      </w:r>
-      <w:proofErr w:type="gramEnd"/>
-      <w:r>
-        <w:t xml:space="preserve"> space is tight) should be used.</w:t>
+        <w:t>", if space is tight) should be used.</w:t>
       </w:r>
     </w:p>
     <w:p>
@@ -3179,15 +3084,7 @@
         <w:t>Cache Management</w:t>
       </w:r>
       <w:r>
-        <w:t xml:space="preserve"> </w:t>
-      </w:r>
-      <w:proofErr w:type="spellStart"/>
-      <w:r>
-        <w:t>Git</w:t>
-      </w:r>
-      <w:proofErr w:type="spellEnd"/>
-      <w:r>
-        <w:t xml:space="preserve"> repository to your local machine</w:t>
+        <w:t xml:space="preserve"> Git repository to your local machine</w:t>
       </w:r>
       <w:bookmarkEnd w:id="40"/>
       <w:bookmarkEnd w:id="41"/>
@@ -3209,15 +3106,7 @@
         </w:numPr>
       </w:pPr>
       <w:r>
-        <w:t xml:space="preserve">Open the </w:t>
-      </w:r>
-      <w:proofErr w:type="spellStart"/>
-      <w:r>
-        <w:t>Git</w:t>
-      </w:r>
-      <w:proofErr w:type="spellEnd"/>
-      <w:r>
-        <w:t xml:space="preserve"> perspective using the "Open Perspective" panel in the upper right of the Eclipse screen:</w:t>
+        <w:t>Open the Git perspective using the "Open Perspective" panel in the upper right of the Eclipse screen:</w:t>
       </w:r>
     </w:p>
     <w:p>
@@ -3288,15 +3177,7 @@
         </w:numPr>
       </w:pPr>
       <w:r>
-        <w:t xml:space="preserve">Choose the </w:t>
-      </w:r>
-      <w:proofErr w:type="spellStart"/>
-      <w:r>
-        <w:t>Git</w:t>
-      </w:r>
-      <w:proofErr w:type="spellEnd"/>
-      <w:r>
-        <w:t xml:space="preserve"> perspective:</w:t>
+        <w:t>Choose the Git perspective:</w:t>
       </w:r>
     </w:p>
     <w:p>
@@ -3367,39 +3248,7 @@
         </w:numPr>
       </w:pPr>
       <w:r>
-        <w:t>In the "</w:t>
-      </w:r>
-      <w:proofErr w:type="spellStart"/>
-      <w:r>
-        <w:t>Git</w:t>
-      </w:r>
-      <w:proofErr w:type="spellEnd"/>
-      <w:r>
-        <w:t xml:space="preserve"> Repositories" panel, click the "Clone a </w:t>
-      </w:r>
-      <w:proofErr w:type="spellStart"/>
-      <w:r>
-        <w:t>Git</w:t>
-      </w:r>
-      <w:proofErr w:type="spellEnd"/>
-      <w:r>
-        <w:t xml:space="preserve"> repository" link. Alternatively, go to the "File" menu and select "New"-&gt;"Other…" Choose "</w:t>
-      </w:r>
-      <w:proofErr w:type="spellStart"/>
-      <w:r>
-        <w:t>Git</w:t>
-      </w:r>
-      <w:proofErr w:type="spellEnd"/>
-      <w:r>
-        <w:t>"-&gt;"</w:t>
-      </w:r>
-      <w:proofErr w:type="spellStart"/>
-      <w:r>
-        <w:t>Git</w:t>
-      </w:r>
-      <w:proofErr w:type="spellEnd"/>
-      <w:r>
-        <w:t xml:space="preserve"> Repository" from the resulting dialog.</w:t>
+        <w:t>In the "Git Repositories" panel, click the "Clone a Git repository" link. Alternatively, go to the "File" menu and select "New"-&gt;"Other…" Choose "Git"-&gt;"Git Repository" from the resulting dialog.</w:t>
       </w:r>
     </w:p>
     <w:p>
@@ -3411,15 +3260,7 @@
         </w:numPr>
       </w:pPr>
       <w:r>
-        <w:t xml:space="preserve">In the resulting dialog, paste the </w:t>
-      </w:r>
-      <w:proofErr w:type="spellStart"/>
-      <w:r>
-        <w:t>Git</w:t>
-      </w:r>
-      <w:proofErr w:type="spellEnd"/>
-      <w:r>
-        <w:t xml:space="preserve"> repository URL </w:t>
+        <w:t xml:space="preserve">In the resulting dialog, paste the Git repository URL </w:t>
       </w:r>
       <w:r>
         <w:rPr>
@@ -3467,15 +3308,7 @@
         <w:t xml:space="preserve"> into the "URI" field</w:t>
       </w:r>
       <w:r>
-        <w:t xml:space="preserve">. The "Host" and "Repository Path" fields should auto-populate. Enter your </w:t>
-      </w:r>
-      <w:proofErr w:type="spellStart"/>
-      <w:r>
-        <w:t>Git</w:t>
-      </w:r>
-      <w:proofErr w:type="spellEnd"/>
-      <w:r>
-        <w:t xml:space="preserve"> user name and password and click "Next &gt;".</w:t>
+        <w:t>. The "Host" and "Repository Path" fields should auto-populate. Enter your Git user name and password and click "Next &gt;".</w:t>
       </w:r>
     </w:p>
     <w:p>
@@ -3668,15 +3501,7 @@
         <w:t xml:space="preserve"> </w:t>
       </w:r>
       <w:r>
-        <w:t xml:space="preserve">clone should then appear in your </w:t>
-      </w:r>
-      <w:proofErr w:type="spellStart"/>
-      <w:r>
-        <w:t>Git</w:t>
-      </w:r>
-      <w:proofErr w:type="spellEnd"/>
-      <w:r>
-        <w:t xml:space="preserve"> Repositories list. </w:t>
+        <w:t xml:space="preserve">clone should then appear in your Git Repositories list. </w:t>
       </w:r>
     </w:p>
     <w:p>
@@ -3828,15 +3653,7 @@
         <w:t>General</w:t>
       </w:r>
       <w:r>
-        <w:t xml:space="preserve"> project from the </w:t>
-      </w:r>
-      <w:proofErr w:type="spellStart"/>
-      <w:r>
-        <w:t>Git</w:t>
-      </w:r>
-      <w:proofErr w:type="spellEnd"/>
-      <w:r>
-        <w:t xml:space="preserve"> repository</w:t>
+        <w:t xml:space="preserve"> project from the Git repository</w:t>
       </w:r>
       <w:bookmarkEnd w:id="42"/>
       <w:bookmarkEnd w:id="43"/>
@@ -3874,23 +3691,7 @@
         </w:numPr>
       </w:pPr>
       <w:r>
-        <w:t>Drill into "</w:t>
-      </w:r>
-      <w:proofErr w:type="spellStart"/>
-      <w:r>
-        <w:t>Git</w:t>
-      </w:r>
-      <w:proofErr w:type="spellEnd"/>
-      <w:r>
-        <w:t xml:space="preserve">" and select "Projects from </w:t>
-      </w:r>
-      <w:proofErr w:type="spellStart"/>
-      <w:r>
-        <w:t>Git</w:t>
-      </w:r>
-      <w:proofErr w:type="spellEnd"/>
-      <w:r>
-        <w:t>". Click "Next &gt;".</w:t>
+        <w:t>Drill into "Git" and select "Projects from Git". Click "Next &gt;".</w:t>
       </w:r>
     </w:p>
     <w:p>
@@ -4313,15 +4114,7 @@
       </w:pPr>
       <w:bookmarkStart w:id="44" w:name="_Toc500487440"/>
       <w:r>
-        <w:t xml:space="preserve">Create a Java project from the </w:t>
-      </w:r>
-      <w:proofErr w:type="spellStart"/>
-      <w:r>
-        <w:t>Git</w:t>
-      </w:r>
-      <w:proofErr w:type="spellEnd"/>
-      <w:r>
-        <w:t xml:space="preserve"> repository </w:t>
+        <w:t xml:space="preserve">Create a Java project from the Git repository </w:t>
       </w:r>
       <w:proofErr w:type="spellStart"/>
       <w:r>
@@ -4412,7 +4205,7 @@
       <mc:AlternateContent>
         <mc:Choice Requires="wps">
           <w:drawing>
-            <wp:anchor distT="0" distB="0" distL="114300" distR="114300" simplePos="0" relativeHeight="251654144" behindDoc="1" locked="0" layoutInCell="1" allowOverlap="1" wp14:anchorId="76130616" wp14:editId="107B7DF7">
+            <wp:anchor distT="0" distB="0" distL="114300" distR="114300" simplePos="0" relativeHeight="251658240" behindDoc="1" locked="0" layoutInCell="1" allowOverlap="1" wp14:anchorId="76130616" wp14:editId="107B7DF7">
               <wp:simplePos x="0" y="0"/>
               <wp:positionH relativeFrom="column">
                 <wp:posOffset>-571500</wp:posOffset>
@@ -4453,7 +4246,7 @@
                       </a:ln>
                       <a:extLst>
                         <a:ext uri="{909E8E84-426E-40dd-AFC4-6F175D3DCCD1}">
-                          <a14:hiddenFill xmlns:a14="http://schemas.microsoft.com/office/drawing/2010/main" xmlns:w="http://schemas.openxmlformats.org/wordprocessingml/2006/main" xmlns:w10="urn:schemas-microsoft-com:office:word" xmlns:v="urn:schemas-microsoft-com:vml" xmlns:o="urn:schemas-microsoft-com:office:office" xmlns="" xmlns:mv="urn:schemas-microsoft-com:mac:vml" xmlns:mo="http://schemas.microsoft.com/office/mac/office/2008/main">
+                          <a14:hiddenFill xmlns:mo="http://schemas.microsoft.com/office/mac/office/2008/main" xmlns:mv="urn:schemas-microsoft-com:mac:vml" xmlns="" xmlns:o="urn:schemas-microsoft-com:office:office" xmlns:v="urn:schemas-microsoft-com:vml" xmlns:w10="urn:schemas-microsoft-com:office:word" xmlns:w="http://schemas.openxmlformats.org/wordprocessingml/2006/main" xmlns:a14="http://schemas.microsoft.com/office/drawing/2010/main">
                             <a:solidFill>
                               <a:srgbClr val="000000"/>
                             </a:solidFill>
@@ -4476,9 +4269,9 @@
             </wp:anchor>
           </w:drawing>
         </mc:Choice>
-        <mc:Fallback xmlns:mv="urn:schemas-microsoft-com:mac:vml" xmlns:mo="http://schemas.microsoft.com/office/mac/office/2008/main">
+        <mc:Fallback>
           <w:pict>
-            <v:rect w14:anchorId="255880CE" id="Rectangle 20" o:spid="_x0000_s1026" style="position:absolute;margin-left:-45pt;margin-top:-16.2pt;width:530.5pt;height:36.7pt;z-index:-251662336;visibility:visible;mso-wrap-style:square;mso-width-percent:0;mso-height-percent:0;mso-wrap-distance-left:9pt;mso-wrap-distance-top:0;mso-wrap-distance-right:9pt;mso-wrap-distance-bottom:0;mso-position-horizontal:absolute;mso-position-horizontal-relative:text;mso-position-vertical:absolute;mso-position-vertical-relative:text;mso-width-percent:0;mso-height-percent:0;mso-width-relative:page;mso-height-relative:page;v-text-anchor:top" o:gfxdata="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" filled="f" strokecolor="gray" strokeweight="1pt">
+            <v:rect w14:anchorId="35713803" id="Rectangle 20" o:spid="_x0000_s1026" style="position:absolute;margin-left:-45pt;margin-top:-16.2pt;width:530.5pt;height:36.7pt;z-index:-251658240;visibility:visible;mso-wrap-style:square;mso-width-percent:0;mso-height-percent:0;mso-wrap-distance-left:9pt;mso-wrap-distance-top:0;mso-wrap-distance-right:9pt;mso-wrap-distance-bottom:0;mso-position-horizontal:absolute;mso-position-horizontal-relative:text;mso-position-vertical:absolute;mso-position-vertical-relative:text;mso-width-percent:0;mso-height-percent:0;mso-width-relative:page;mso-height-relative:page;v-text-anchor:top" o:gfxdata="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" filled="f" strokecolor="gray" strokeweight="1pt">
               <v:stroke dashstyle="dash"/>
             </v:rect>
           </w:pict>
@@ -4756,14 +4549,14 @@
                       </a:ln>
                       <a:extLst>
                         <a:ext uri="{909E8E84-426E-40dd-AFC4-6F175D3DCCD1}">
-                          <a14:hiddenFill xmlns:a14="http://schemas.microsoft.com/office/drawing/2010/main" xmlns:w="http://schemas.openxmlformats.org/wordprocessingml/2006/main" xmlns:w10="urn:schemas-microsoft-com:office:word" xmlns:v="urn:schemas-microsoft-com:vml" xmlns:o="urn:schemas-microsoft-com:office:office" xmlns="" xmlns:mv="urn:schemas-microsoft-com:mac:vml" xmlns:mo="http://schemas.microsoft.com/office/mac/office/2008/main">
+                          <a14:hiddenFill xmlns:mo="http://schemas.microsoft.com/office/mac/office/2008/main" xmlns:mv="urn:schemas-microsoft-com:mac:vml" xmlns="" xmlns:o="urn:schemas-microsoft-com:office:office" xmlns:v="urn:schemas-microsoft-com:vml" xmlns:w10="urn:schemas-microsoft-com:office:word" xmlns:w="http://schemas.openxmlformats.org/wordprocessingml/2006/main" xmlns:a14="http://schemas.microsoft.com/office/drawing/2010/main">
                             <a:solidFill>
                               <a:srgbClr val="FFFFFF"/>
                             </a:solidFill>
                           </a14:hiddenFill>
                         </a:ext>
                         <a:ext uri="{91240B29-F687-4f45-9708-019B960494DF}">
-                          <a14:hiddenLine xmlns:a14="http://schemas.microsoft.com/office/drawing/2010/main" xmlns:w="http://schemas.openxmlformats.org/wordprocessingml/2006/main" xmlns:w10="urn:schemas-microsoft-com:office:word" xmlns:v="urn:schemas-microsoft-com:vml" xmlns:o="urn:schemas-microsoft-com:office:office" xmlns="" xmlns:mv="urn:schemas-microsoft-com:mac:vml" xmlns:mo="http://schemas.microsoft.com/office/mac/office/2008/main" w="9525">
+                          <a14:hiddenLine xmlns:mo="http://schemas.microsoft.com/office/mac/office/2008/main" xmlns:mv="urn:schemas-microsoft-com:mac:vml" xmlns="" xmlns:o="urn:schemas-microsoft-com:office:office" xmlns:v="urn:schemas-microsoft-com:vml" xmlns:w10="urn:schemas-microsoft-com:office:word" xmlns:w="http://schemas.openxmlformats.org/wordprocessingml/2006/main" xmlns:a14="http://schemas.microsoft.com/office/drawing/2010/main" w="9525">
                             <a:solidFill>
                               <a:srgbClr val="000000"/>
                             </a:solidFill>
@@ -4828,9 +4621,9 @@
             </wp:anchor>
           </w:drawing>
         </mc:Choice>
-        <mc:Fallback xmlns:mv="urn:schemas-microsoft-com:mac:vml" xmlns:mo="http://schemas.microsoft.com/office/mac/office/2008/main">
+        <mc:Fallback>
           <w:pict>
-            <v:rect w14:anchorId="79AB2244" id="Rectangle 17" o:spid="_x0000_s1026" style="position:absolute;margin-left:-48.95pt;margin-top:-292.1pt;width:130.65pt;height:215.95pt;z-index:251671552;visibility:visible;mso-wrap-style:square;mso-width-percent:0;mso-height-percent:0;mso-wrap-distance-left:9pt;mso-wrap-distance-top:0;mso-wrap-distance-right:9pt;mso-wrap-distance-bottom:0;mso-position-horizontal:absolute;mso-position-horizontal-relative:text;mso-position-vertical:absolute;mso-position-vertical-relative:text;mso-width-percent:0;mso-height-percent:0;mso-width-relative:page;mso-height-relative:page;v-text-anchor:top" o:gfxdata="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" filled="f" stroked="f">
+            <v:rect w14:anchorId="79AB2244" id="Rectangle 17" o:spid="_x0000_s1026" style="position:absolute;margin-left:-48.95pt;margin-top:-292.15pt;width:130.65pt;height:215.95pt;z-index:251671552;visibility:visible;mso-wrap-style:square;mso-width-percent:0;mso-height-percent:0;mso-wrap-distance-left:9pt;mso-wrap-distance-top:0;mso-wrap-distance-right:9pt;mso-wrap-distance-bottom:0;mso-position-horizontal:absolute;mso-position-horizontal-relative:text;mso-position-vertical:absolute;mso-position-vertical-relative:text;mso-width-percent:0;mso-height-percent:0;mso-width-relative:page;mso-height-relative:page;v-text-anchor:top" o:gfxdata="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" filled="f" stroked="f">
               <v:textbox>
                 <w:txbxContent>
                   <w:p>
@@ -4917,14 +4710,14 @@
                       </a:ln>
                       <a:extLst>
                         <a:ext uri="{909E8E84-426E-40dd-AFC4-6F175D3DCCD1}">
-                          <a14:hiddenFill xmlns:a14="http://schemas.microsoft.com/office/drawing/2010/main" xmlns:w="http://schemas.openxmlformats.org/wordprocessingml/2006/main" xmlns:w10="urn:schemas-microsoft-com:office:word" xmlns:v="urn:schemas-microsoft-com:vml" xmlns:o="urn:schemas-microsoft-com:office:office" xmlns="" xmlns:mv="urn:schemas-microsoft-com:mac:vml" xmlns:mo="http://schemas.microsoft.com/office/mac/office/2008/main">
+                          <a14:hiddenFill xmlns:mo="http://schemas.microsoft.com/office/mac/office/2008/main" xmlns:mv="urn:schemas-microsoft-com:mac:vml" xmlns="" xmlns:o="urn:schemas-microsoft-com:office:office" xmlns:v="urn:schemas-microsoft-com:vml" xmlns:w10="urn:schemas-microsoft-com:office:word" xmlns:w="http://schemas.openxmlformats.org/wordprocessingml/2006/main" xmlns:a14="http://schemas.microsoft.com/office/drawing/2010/main">
                             <a:solidFill>
                               <a:srgbClr val="FFFFFF"/>
                             </a:solidFill>
                           </a14:hiddenFill>
                         </a:ext>
                         <a:ext uri="{91240B29-F687-4f45-9708-019B960494DF}">
-                          <a14:hiddenLine xmlns:a14="http://schemas.microsoft.com/office/drawing/2010/main" xmlns:w="http://schemas.openxmlformats.org/wordprocessingml/2006/main" xmlns:w10="urn:schemas-microsoft-com:office:word" xmlns:v="urn:schemas-microsoft-com:vml" xmlns:o="urn:schemas-microsoft-com:office:office" xmlns="" xmlns:mv="urn:schemas-microsoft-com:mac:vml" xmlns:mo="http://schemas.microsoft.com/office/mac/office/2008/main" w="9525">
+                          <a14:hiddenLine xmlns:mo="http://schemas.microsoft.com/office/mac/office/2008/main" xmlns:mv="urn:schemas-microsoft-com:mac:vml" xmlns="" xmlns:o="urn:schemas-microsoft-com:office:office" xmlns:v="urn:schemas-microsoft-com:vml" xmlns:w10="urn:schemas-microsoft-com:office:word" xmlns:w="http://schemas.openxmlformats.org/wordprocessingml/2006/main" xmlns:a14="http://schemas.microsoft.com/office/drawing/2010/main" w="9525">
                             <a:solidFill>
                               <a:srgbClr val="000000"/>
                             </a:solidFill>
@@ -5007,9 +4800,9 @@
             </wp:anchor>
           </w:drawing>
         </mc:Choice>
-        <mc:Fallback xmlns:mv="urn:schemas-microsoft-com:mac:vml" xmlns:mo="http://schemas.microsoft.com/office/mac/office/2008/main">
+        <mc:Fallback>
           <w:pict>
-            <v:rect w14:anchorId="297AD475" id="Rectangle 21" o:spid="_x0000_s1027" style="position:absolute;margin-left:360.9pt;margin-top:-36.4pt;width:133.6pt;height:57.15pt;z-index:251655898;visibility:visible;mso-wrap-style:square;mso-width-percent:0;mso-height-percent:0;mso-wrap-distance-left:9pt;mso-wrap-distance-top:0;mso-wrap-distance-right:9pt;mso-wrap-distance-bottom:0;mso-position-horizontal:absolute;mso-position-horizontal-relative:text;mso-position-vertical:absolute;mso-position-vertical-relative:text;mso-width-percent:0;mso-height-percent:0;mso-width-relative:page;mso-height-relative:page;v-text-anchor:top" o:gfxdata="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" filled="f" stroked="f">
+            <v:rect w14:anchorId="297AD475" id="Rectangle 21" o:spid="_x0000_s1027" style="position:absolute;margin-left:360.9pt;margin-top:-36.45pt;width:133.6pt;height:57.15pt;z-index:251655898;visibility:visible;mso-wrap-style:square;mso-width-percent:0;mso-height-percent:0;mso-wrap-distance-left:9pt;mso-wrap-distance-top:0;mso-wrap-distance-right:9pt;mso-wrap-distance-bottom:0;mso-position-horizontal:absolute;mso-position-horizontal-relative:text;mso-position-vertical:absolute;mso-position-vertical-relative:text;mso-width-percent:0;mso-height-percent:0;mso-width-relative:page;mso-height-relative:page;v-text-anchor:top" o:gfxdata="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" filled="f" stroked="f">
               <v:textbox style="mso-fit-shape-to-text:t">
                 <w:txbxContent>
                   <w:p>
@@ -5114,14 +4907,14 @@
                       </a:ln>
                       <a:extLst>
                         <a:ext uri="{909E8E84-426E-40dd-AFC4-6F175D3DCCD1}">
-                          <a14:hiddenFill xmlns:a14="http://schemas.microsoft.com/office/drawing/2010/main" xmlns:w="http://schemas.openxmlformats.org/wordprocessingml/2006/main" xmlns:w10="urn:schemas-microsoft-com:office:word" xmlns:v="urn:schemas-microsoft-com:vml" xmlns:o="urn:schemas-microsoft-com:office:office" xmlns="" xmlns:mv="urn:schemas-microsoft-com:mac:vml" xmlns:mo="http://schemas.microsoft.com/office/mac/office/2008/main">
+                          <a14:hiddenFill xmlns:mo="http://schemas.microsoft.com/office/mac/office/2008/main" xmlns:mv="urn:schemas-microsoft-com:mac:vml" xmlns="" xmlns:o="urn:schemas-microsoft-com:office:office" xmlns:v="urn:schemas-microsoft-com:vml" xmlns:w10="urn:schemas-microsoft-com:office:word" xmlns:w="http://schemas.openxmlformats.org/wordprocessingml/2006/main" xmlns:a14="http://schemas.microsoft.com/office/drawing/2010/main">
                             <a:solidFill>
                               <a:srgbClr val="FFFFFF"/>
                             </a:solidFill>
                           </a14:hiddenFill>
                         </a:ext>
                         <a:ext uri="{91240B29-F687-4f45-9708-019B960494DF}">
-                          <a14:hiddenLine xmlns:a14="http://schemas.microsoft.com/office/drawing/2010/main" xmlns:w="http://schemas.openxmlformats.org/wordprocessingml/2006/main" xmlns:w10="urn:schemas-microsoft-com:office:word" xmlns:v="urn:schemas-microsoft-com:vml" xmlns:o="urn:schemas-microsoft-com:office:office" xmlns="" xmlns:mv="urn:schemas-microsoft-com:mac:vml" xmlns:mo="http://schemas.microsoft.com/office/mac/office/2008/main" w="9525">
+                          <a14:hiddenLine xmlns:mo="http://schemas.microsoft.com/office/mac/office/2008/main" xmlns:mv="urn:schemas-microsoft-com:mac:vml" xmlns="" xmlns:o="urn:schemas-microsoft-com:office:office" xmlns:v="urn:schemas-microsoft-com:vml" xmlns:w10="urn:schemas-microsoft-com:office:word" xmlns:w="http://schemas.openxmlformats.org/wordprocessingml/2006/main" xmlns:a14="http://schemas.microsoft.com/office/drawing/2010/main" w="9525">
                             <a:solidFill>
                               <a:srgbClr val="000000"/>
                             </a:solidFill>
@@ -5201,9 +4994,9 @@
             </wp:anchor>
           </w:drawing>
         </mc:Choice>
-        <mc:Fallback xmlns:mv="urn:schemas-microsoft-com:mac:vml" xmlns:mo="http://schemas.microsoft.com/office/mac/office/2008/main">
+        <mc:Fallback>
           <w:pict>
-            <v:rect w14:anchorId="60AD31C8" id="Rectangle 20" o:spid="_x0000_s1028" style="position:absolute;margin-left:168.4pt;margin-top:-58.6pt;width:123.2pt;height:79.4pt;z-index:251655752;visibility:visible;mso-wrap-style:square;mso-width-percent:0;mso-height-percent:0;mso-wrap-distance-left:9pt;mso-wrap-distance-top:0;mso-wrap-distance-right:9pt;mso-wrap-distance-bottom:0;mso-position-horizontal:absolute;mso-position-horizontal-relative:text;mso-position-vertical:absolute;mso-position-vertical-relative:text;mso-width-percent:0;mso-height-percent:0;mso-width-relative:page;mso-height-relative:page;v-text-anchor:top" o:gfxdata="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" filled="f" stroked="f">
+            <v:rect w14:anchorId="60AD31C8" id="Rectangle 20" o:spid="_x0000_s1028" style="position:absolute;margin-left:168.4pt;margin-top:-58.65pt;width:123.2pt;height:79.4pt;z-index:251655752;visibility:visible;mso-wrap-style:square;mso-width-percent:0;mso-height-percent:0;mso-wrap-distance-left:9pt;mso-wrap-distance-top:0;mso-wrap-distance-right:9pt;mso-wrap-distance-bottom:0;mso-position-horizontal:absolute;mso-position-horizontal-relative:text;mso-position-vertical:absolute;mso-position-vertical-relative:text;mso-width-percent:0;mso-height-percent:0;mso-width-relative:page;mso-height-relative:page;v-text-anchor:top" o:gfxdata="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" filled="f" stroked="f">
               <v:textbox style="mso-fit-shape-to-text:t">
                 <w:txbxContent>
                   <w:p>
@@ -5307,7 +5100,7 @@
                       </a:ln>
                       <a:extLst>
                         <a:ext uri="{91240B29-F687-4f45-9708-019B960494DF}">
-                          <a14:hiddenLine xmlns:a14="http://schemas.microsoft.com/office/drawing/2010/main" xmlns:w="http://schemas.openxmlformats.org/wordprocessingml/2006/main" xmlns:w10="urn:schemas-microsoft-com:office:word" xmlns:v="urn:schemas-microsoft-com:vml" xmlns:o="urn:schemas-microsoft-com:office:office" xmlns="" xmlns:mv="urn:schemas-microsoft-com:mac:vml" xmlns:mo="http://schemas.microsoft.com/office/mac/office/2008/main" w="25400">
+                          <a14:hiddenLine xmlns:mo="http://schemas.microsoft.com/office/mac/office/2008/main" xmlns:mv="urn:schemas-microsoft-com:mac:vml" xmlns="" xmlns:o="urn:schemas-microsoft-com:office:office" xmlns:v="urn:schemas-microsoft-com:vml" xmlns:w10="urn:schemas-microsoft-com:office:word" xmlns:w="http://schemas.openxmlformats.org/wordprocessingml/2006/main" xmlns:a14="http://schemas.microsoft.com/office/drawing/2010/main" w="25400">
                             <a:solidFill>
                               <a:srgbClr val="000000"/>
                             </a:solidFill>
@@ -5333,9 +5126,9 @@
             </wp:anchor>
           </w:drawing>
         </mc:Choice>
-        <mc:Fallback xmlns:mv="urn:schemas-microsoft-com:mac:vml" xmlns:mo="http://schemas.microsoft.com/office/mac/office/2008/main">
+        <mc:Fallback>
           <w:pict>
-            <v:rect w14:anchorId="62CA1DAF" id="Rectangle 19" o:spid="_x0000_s1026" style="position:absolute;margin-left:-53.1pt;margin-top:-67.35pt;width:554.25pt;height:90.5pt;z-index:251655606;visibility:visible;mso-wrap-style:square;mso-width-percent:0;mso-height-percent:0;mso-wrap-distance-left:9pt;mso-wrap-distance-top:0;mso-wrap-distance-right:9pt;mso-wrap-distance-bottom:0;mso-position-horizontal:absolute;mso-position-horizontal-relative:text;mso-position-vertical:absolute;mso-position-vertical-relative:text;mso-width-percent:0;mso-height-percent:0;mso-width-relative:page;mso-height-relative:page;v-text-anchor:middle" o:gfxdata="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" fillcolor="#ff671b" stroked="f"/>
+            <v:rect w14:anchorId="30185F69" id="Rectangle 19" o:spid="_x0000_s1026" style="position:absolute;margin-left:-53.1pt;margin-top:-67.35pt;width:554.25pt;height:90.5pt;z-index:251655606;visibility:visible;mso-wrap-style:square;mso-width-percent:0;mso-height-percent:0;mso-wrap-distance-left:9pt;mso-wrap-distance-top:0;mso-wrap-distance-right:9pt;mso-wrap-distance-bottom:0;mso-position-horizontal:absolute;mso-position-horizontal-relative:text;mso-position-vertical:absolute;mso-position-vertical-relative:text;mso-width-percent:0;mso-height-percent:0;mso-width-relative:page;mso-height-relative:page;v-text-anchor:middle" o:gfxdata="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" fillcolor="#ff671b" stroked="f"/>
           </w:pict>
         </mc:Fallback>
       </mc:AlternateContent>
@@ -5423,7 +5216,7 @@
                       </a:ln>
                       <a:extLst>
                         <a:ext uri="{909E8E84-426E-40dd-AFC4-6F175D3DCCD1}">
-                          <a14:hiddenFill xmlns:a14="http://schemas.microsoft.com/office/drawing/2010/main" xmlns:w="http://schemas.openxmlformats.org/wordprocessingml/2006/main" xmlns:w10="urn:schemas-microsoft-com:office:word" xmlns:v="urn:schemas-microsoft-com:vml" xmlns:o="urn:schemas-microsoft-com:office:office" xmlns="" xmlns:mv="urn:schemas-microsoft-com:mac:vml" xmlns:mo="http://schemas.microsoft.com/office/mac/office/2008/main">
+                          <a14:hiddenFill xmlns:mo="http://schemas.microsoft.com/office/mac/office/2008/main" xmlns:mv="urn:schemas-microsoft-com:mac:vml" xmlns="" xmlns:o="urn:schemas-microsoft-com:office:office" xmlns:v="urn:schemas-microsoft-com:vml" xmlns:w10="urn:schemas-microsoft-com:office:word" xmlns:w="http://schemas.openxmlformats.org/wordprocessingml/2006/main" xmlns:a14="http://schemas.microsoft.com/office/drawing/2010/main">
                             <a:solidFill>
                               <a:srgbClr val="000000"/>
                             </a:solidFill>
@@ -5446,9 +5239,9 @@
             </wp:anchor>
           </w:drawing>
         </mc:Choice>
-        <mc:Fallback xmlns:mv="urn:schemas-microsoft-com:mac:vml" xmlns:mo="http://schemas.microsoft.com/office/mac/office/2008/main">
+        <mc:Fallback>
           <w:pict>
-            <v:rect w14:anchorId="2588245C" id="Rectangle 16" o:spid="_x0000_s1026" style="position:absolute;margin-left:0;margin-top:0;width:485pt;height:36pt;z-index:-251660288;visibility:visible;mso-wrap-style:square;mso-width-percent:0;mso-height-percent:0;mso-wrap-distance-left:9pt;mso-wrap-distance-top:0;mso-wrap-distance-right:9pt;mso-wrap-distance-bottom:0;mso-position-horizontal:absolute;mso-position-horizontal-relative:text;mso-position-vertical:absolute;mso-position-vertical-relative:text;mso-width-percent:0;mso-height-percent:0;mso-width-relative:page;mso-height-relative:page;v-text-anchor:top" o:gfxdata="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" filled="f" strokecolor="gray" strokeweight="1pt">
+            <v:rect w14:anchorId="21791D4C" id="Rectangle 16" o:spid="_x0000_s1026" style="position:absolute;margin-left:0;margin-top:0;width:485pt;height:36pt;z-index:-251660288;visibility:visible;mso-wrap-style:square;mso-width-percent:0;mso-height-percent:0;mso-wrap-distance-left:9pt;mso-wrap-distance-top:0;mso-wrap-distance-right:9pt;mso-wrap-distance-bottom:0;mso-position-horizontal:absolute;mso-position-horizontal-relative:text;mso-position-vertical:absolute;mso-position-vertical-relative:text;mso-width-percent:0;mso-height-percent:0;mso-width-relative:page;mso-height-relative:page;v-text-anchor:top" o:gfxdata="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" filled="f" strokecolor="gray" strokeweight="1pt">
               <v:stroke dashstyle="dash"/>
             </v:rect>
           </w:pict>
@@ -5514,9 +5307,9 @@
             </wp:anchor>
           </w:drawing>
         </mc:Choice>
-        <mc:Fallback xmlns:mv="urn:schemas-microsoft-com:mac:vml" xmlns:mo="http://schemas.microsoft.com/office/mac/office/2008/main">
+        <mc:Fallback>
           <w:pict>
-            <v:rect w14:anchorId="48F317C3" id="Rectangle 15" o:spid="_x0000_s1026" style="position:absolute;margin-left:-45pt;margin-top:0;width:36pt;height:36pt;z-index:251669504;visibility:visible;mso-wrap-style:square;mso-width-percent:0;mso-height-percent:0;mso-wrap-distance-left:9pt;mso-wrap-distance-top:0;mso-wrap-distance-right:9pt;mso-wrap-distance-bottom:0;mso-position-horizontal:absolute;mso-position-horizontal-relative:text;mso-position-vertical:absolute;mso-position-vertical-relative:text;mso-width-percent:0;mso-height-percent:0;mso-width-relative:page;mso-height-relative:page;v-text-anchor:top" o:gfxdata="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" fillcolor="#d0d2d3" stroked="f"/>
+            <v:rect w14:anchorId="235D0F1A" id="Rectangle 15" o:spid="_x0000_s1026" style="position:absolute;margin-left:-45pt;margin-top:0;width:36pt;height:36pt;z-index:251669504;visibility:visible;mso-wrap-style:square;mso-width-percent:0;mso-height-percent:0;mso-wrap-distance-left:9pt;mso-wrap-distance-top:0;mso-wrap-distance-right:9pt;mso-wrap-distance-bottom:0;mso-position-horizontal:absolute;mso-position-horizontal-relative:text;mso-position-vertical:absolute;mso-position-vertical-relative:text;mso-width-percent:0;mso-height-percent:0;mso-width-relative:page;mso-height-relative:page;v-text-anchor:top" o:gfxdata="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" fillcolor="#d0d2d3" stroked="f"/>
           </w:pict>
         </mc:Fallback>
       </mc:AlternateContent>
@@ -5663,7 +5456,7 @@
                       </a:ln>
                       <a:extLst>
                         <a:ext uri="{91240B29-F687-4f45-9708-019B960494DF}">
-                          <a14:hiddenLine xmlns:a14="http://schemas.microsoft.com/office/drawing/2010/main" xmlns:w="http://schemas.openxmlformats.org/wordprocessingml/2006/main" xmlns:w10="urn:schemas-microsoft-com:office:word" xmlns:v="urn:schemas-microsoft-com:vml" xmlns:o="urn:schemas-microsoft-com:office:office" xmlns="" xmlns:mv="urn:schemas-microsoft-com:mac:vml" xmlns:mo="http://schemas.microsoft.com/office/mac/office/2008/main" w="9525">
+                          <a14:hiddenLine xmlns:mo="http://schemas.microsoft.com/office/mac/office/2008/main" xmlns:mv="urn:schemas-microsoft-com:mac:vml" xmlns="" xmlns:o="urn:schemas-microsoft-com:office:office" xmlns:v="urn:schemas-microsoft-com:vml" xmlns:w10="urn:schemas-microsoft-com:office:word" xmlns:w="http://schemas.openxmlformats.org/wordprocessingml/2006/main" xmlns:a14="http://schemas.microsoft.com/office/drawing/2010/main" w="9525">
                             <a:solidFill>
                               <a:srgbClr val="000000"/>
                             </a:solidFill>
@@ -5689,9 +5482,9 @@
             </wp:anchor>
           </w:drawing>
         </mc:Choice>
-        <mc:Fallback xmlns:mv="urn:schemas-microsoft-com:mac:vml" xmlns:mo="http://schemas.microsoft.com/office/mac/office/2008/main">
+        <mc:Fallback>
           <w:pict>
-            <v:rect w14:anchorId="71E336A3" id="Rectangle 14" o:spid="_x0000_s1026" style="position:absolute;margin-left:-53.95pt;margin-top:154.9pt;width:2in;height:477.25pt;z-index:251655460;visibility:visible;mso-wrap-style:square;mso-width-percent:0;mso-height-percent:0;mso-wrap-distance-left:9pt;mso-wrap-distance-top:0;mso-wrap-distance-right:9pt;mso-wrap-distance-bottom:0;mso-position-horizontal:absolute;mso-position-horizontal-relative:text;mso-position-vertical:absolute;mso-position-vertical-relative:text;mso-width-percent:0;mso-height-percent:0;mso-width-relative:page;mso-height-relative:page;v-text-anchor:top" o:gfxdata="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" fillcolor="#1388d8" stroked="f"/>
+            <v:rect w14:anchorId="46A0A865" id="Rectangle 14" o:spid="_x0000_s1026" style="position:absolute;margin-left:-53.95pt;margin-top:154.9pt;width:2in;height:477.25pt;z-index:251655460;visibility:visible;mso-wrap-style:square;mso-width-percent:0;mso-height-percent:0;mso-wrap-distance-left:9pt;mso-wrap-distance-top:0;mso-wrap-distance-right:9pt;mso-wrap-distance-bottom:0;mso-position-horizontal:absolute;mso-position-horizontal-relative:text;mso-position-vertical:absolute;mso-position-vertical-relative:text;mso-width-percent:0;mso-height-percent:0;mso-width-relative:page;mso-height-relative:page;v-text-anchor:top" o:gfxdata="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" fillcolor="#1388d8" stroked="f"/>
           </w:pict>
         </mc:Fallback>
       </mc:AlternateContent>
@@ -5740,7 +5533,7 @@
                       </a:ln>
                       <a:extLst>
                         <a:ext uri="{91240B29-F687-4f45-9708-019B960494DF}">
-                          <a14:hiddenLine xmlns:a14="http://schemas.microsoft.com/office/drawing/2010/main" xmlns:w="http://schemas.openxmlformats.org/wordprocessingml/2006/main" xmlns:w10="urn:schemas-microsoft-com:office:word" xmlns:v="urn:schemas-microsoft-com:vml" xmlns:o="urn:schemas-microsoft-com:office:office" xmlns="" xmlns:mv="urn:schemas-microsoft-com:mac:vml" xmlns:mo="http://schemas.microsoft.com/office/mac/office/2008/main" w="9525">
+                          <a14:hiddenLine xmlns:mo="http://schemas.microsoft.com/office/mac/office/2008/main" xmlns:mv="urn:schemas-microsoft-com:mac:vml" xmlns="" xmlns:o="urn:schemas-microsoft-com:office:office" xmlns:v="urn:schemas-microsoft-com:vml" xmlns:w10="urn:schemas-microsoft-com:office:word" xmlns:w="http://schemas.openxmlformats.org/wordprocessingml/2006/main" xmlns:a14="http://schemas.microsoft.com/office/drawing/2010/main" w="9525">
                             <a:solidFill>
                               <a:srgbClr val="000000"/>
                             </a:solidFill>
@@ -5766,9 +5559,9 @@
             </wp:anchor>
           </w:drawing>
         </mc:Choice>
-        <mc:Fallback xmlns:mv="urn:schemas-microsoft-com:mac:vml" xmlns:mo="http://schemas.microsoft.com/office/mac/office/2008/main">
+        <mc:Fallback>
           <w:pict>
-            <v:rect w14:anchorId="47B44271" id="Rectangle 7" o:spid="_x0000_s1026" style="position:absolute;margin-left:-53.95pt;margin-top:0;width:2in;height:149.85pt;z-index:-251661166;visibility:visible;mso-wrap-style:square;mso-width-percent:0;mso-height-percent:0;mso-wrap-distance-left:9pt;mso-wrap-distance-top:0;mso-wrap-distance-right:9pt;mso-wrap-distance-bottom:0;mso-position-horizontal:absolute;mso-position-horizontal-relative:text;mso-position-vertical:absolute;mso-position-vertical-relative:text;mso-width-percent:0;mso-height-percent:0;mso-width-relative:page;mso-height-relative:page;v-text-anchor:top" o:gfxdata="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" fillcolor="#444" stroked="f"/>
+            <v:rect w14:anchorId="265FFB0A" id="Rectangle 7" o:spid="_x0000_s1026" style="position:absolute;margin-left:-53.95pt;margin-top:0;width:2in;height:149.85pt;z-index:-251661166;visibility:visible;mso-wrap-style:square;mso-width-percent:0;mso-height-percent:0;mso-wrap-distance-left:9pt;mso-wrap-distance-top:0;mso-wrap-distance-right:9pt;mso-wrap-distance-bottom:0;mso-position-horizontal:absolute;mso-position-horizontal-relative:text;mso-position-vertical:absolute;mso-position-vertical-relative:text;mso-width-percent:0;mso-height-percent:0;mso-width-relative:page;mso-height-relative:page;v-text-anchor:top" o:gfxdata="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" fillcolor="#444" stroked="f"/>
           </w:pict>
         </mc:Fallback>
       </mc:AlternateContent>
@@ -49892,7 +49685,7 @@
 </file>
 
 <file path=customXml/itemProps1.xml><?xml version="1.0" encoding="utf-8"?>
-<ds:datastoreItem xmlns:ds="http://schemas.openxmlformats.org/officeDocument/2006/customXml" ds:itemID="{679818E8-C934-8E40-BD8F-B776AB46E05D}">
+<ds:datastoreItem xmlns:ds="http://schemas.openxmlformats.org/officeDocument/2006/customXml" ds:itemID="{7F70E271-A463-4EE0-9712-D56469655860}">
   <ds:schemaRefs>
     <ds:schemaRef ds:uri="http://schemas.openxmlformats.org/officeDocument/2006/bibliography"/>
   </ds:schemaRefs>

</xml_diff>